<commit_message>
updating notes.docx for assignment6
</commit_message>
<xml_diff>
--- a/assignment6/notes.docx
+++ b/assignment6/notes.docx
@@ -61,6 +61,17 @@
       <w:proofErr w:type="spellEnd"/>
       <w:r>
         <w:t xml:space="preserve">()` since I discovered that those weren’t needed for the code to function. </w:t>
+      </w:r>
+    </w:p>
+    <w:p/>
+    <w:p>
+      <w:r>
+        <w:t>Update on 11/15/18:</w:t>
+      </w:r>
+    </w:p>
+    <w:p>
+      <w:r>
+        <w:t>After posting in the discussion board and getting some feedback on how to not use the global variable, I made some adjustments in my code and was able to remove the use of it. The updated code is now on github.</w:t>
       </w:r>
       <w:bookmarkStart w:id="0" w:name="_GoBack"/>
       <w:bookmarkEnd w:id="0"/>

</xml_diff>